<commit_message>
third, without table border which occurred during body color change
</commit_message>
<xml_diff>
--- a/Final.docx
+++ b/Final.docx
@@ -576,6 +576,8 @@
                               <w:softHyphen/>
                               <w:t xml:space="preserve">EDUCATION     </w:t>
                             </w:r>
+                            <w:bookmarkStart w:id="0" w:name="_GoBack"/>
+                            <w:bookmarkEnd w:id="0"/>
                           </w:p>
                           <w:p>
                             <w:pPr>
@@ -1095,19 +1097,11 @@
                             <w:tblPr>
                               <w:tblStyle w:val="TableGrid"/>
                               <w:tblW w:w="4987" w:type="pct"/>
-                              <w:tblBorders>
-                                <w:top w:val="single" w:sz="4" w:space="0" w:color="E5E5E7"/>
-                                <w:left w:val="single" w:sz="4" w:space="0" w:color="E5E5E7"/>
-                                <w:bottom w:val="single" w:sz="4" w:space="0" w:color="E5E5E7"/>
-                                <w:right w:val="single" w:sz="4" w:space="0" w:color="E5E5E7"/>
-                                <w:insideH w:val="single" w:sz="4" w:space="0" w:color="E5E5E7"/>
-                                <w:insideV w:val="single" w:sz="4" w:space="0" w:color="E5E5E7"/>
-                              </w:tblBorders>
                               <w:tblLook w:val="0600" w:firstRow="0" w:lastRow="0" w:firstColumn="0" w:lastColumn="0" w:noHBand="1" w:noVBand="1"/>
                             </w:tblPr>
                             <w:tblGrid>
-                              <w:gridCol w:w="4714"/>
-                              <w:gridCol w:w="963"/>
+                              <w:gridCol w:w="4722"/>
+                              <w:gridCol w:w="965"/>
                             </w:tblGrid>
                             <w:tr>
                               <w:trPr>
@@ -1418,7 +1412,11 @@
           </mc:Choice>
           <mc:Fallback>
             <w:pict>
-              <v:shape w14:anchorId="74FF2E55" id="Text Box 61" o:spid="_x0000_s1029" type="#_x0000_t202" style="position:absolute;margin-left:248.8pt;margin-top:400.85pt;width:300pt;height:106.6pt;z-index:251705344;visibility:visible;mso-wrap-style:square;mso-width-percent:0;mso-height-percent:0;mso-wrap-distance-left:9pt;mso-wrap-distance-top:0;mso-wrap-distance-right:9pt;mso-wrap-distance-bottom:0;mso-position-horizontal:right;mso-position-horizontal-relative:margin;mso-position-vertical:absolute;mso-position-vertical-relative:text;mso-width-percent:0;mso-height-percent:0;mso-width-relative:margin;mso-height-relative:margin;v-text-anchor:top" o:gfxdata="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" filled="f" stroked="f" strokeweight=".5pt">
+              <v:shapetype w14:anchorId="74FF2E55" id="_x0000_t202" coordsize="21600,21600" o:spt="202" path="m,l,21600r21600,l21600,xe">
+                <v:stroke joinstyle="miter"/>
+                <v:path gradientshapeok="t" o:connecttype="rect"/>
+              </v:shapetype>
+              <v:shape id="Text Box 61" o:spid="_x0000_s1029" type="#_x0000_t202" style="position:absolute;margin-left:248.8pt;margin-top:400.85pt;width:300pt;height:106.6pt;z-index:251705344;visibility:visible;mso-wrap-style:square;mso-width-percent:0;mso-height-percent:0;mso-wrap-distance-left:9pt;mso-wrap-distance-top:0;mso-wrap-distance-right:9pt;mso-wrap-distance-bottom:0;mso-position-horizontal:right;mso-position-horizontal-relative:margin;mso-position-vertical:absolute;mso-position-vertical-relative:text;mso-width-percent:0;mso-height-percent:0;mso-width-relative:margin;mso-height-relative:margin;v-text-anchor:top" o:gfxdata="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" filled="f" stroked="f" strokeweight=".5pt">
                 <v:textbox>
                   <w:txbxContent>
                     <w:p>
@@ -1437,19 +1435,11 @@
                       <w:tblPr>
                         <w:tblStyle w:val="TableGrid"/>
                         <w:tblW w:w="4987" w:type="pct"/>
-                        <w:tblBorders>
-                          <w:top w:val="single" w:sz="4" w:space="0" w:color="E5E5E7"/>
-                          <w:left w:val="single" w:sz="4" w:space="0" w:color="E5E5E7"/>
-                          <w:bottom w:val="single" w:sz="4" w:space="0" w:color="E5E5E7"/>
-                          <w:right w:val="single" w:sz="4" w:space="0" w:color="E5E5E7"/>
-                          <w:insideH w:val="single" w:sz="4" w:space="0" w:color="E5E5E7"/>
-                          <w:insideV w:val="single" w:sz="4" w:space="0" w:color="E5E5E7"/>
-                        </w:tblBorders>
                         <w:tblLook w:val="0600" w:firstRow="0" w:lastRow="0" w:firstColumn="0" w:lastColumn="0" w:noHBand="1" w:noVBand="1"/>
                       </w:tblPr>
                       <w:tblGrid>
-                        <w:gridCol w:w="4714"/>
-                        <w:gridCol w:w="963"/>
+                        <w:gridCol w:w="4722"/>
+                        <w:gridCol w:w="965"/>
                       </w:tblGrid>
                       <w:tr>
                         <w:trPr>
@@ -2596,19 +2586,11 @@
                             <w:tblPr>
                               <w:tblStyle w:val="TableGrid"/>
                               <w:tblW w:w="4987" w:type="pct"/>
-                              <w:tblBorders>
-                                <w:top w:val="single" w:sz="4" w:space="0" w:color="E5E5E7"/>
-                                <w:left w:val="single" w:sz="4" w:space="0" w:color="E5E5E7"/>
-                                <w:bottom w:val="single" w:sz="4" w:space="0" w:color="E5E5E7"/>
-                                <w:right w:val="single" w:sz="4" w:space="0" w:color="E5E5E7"/>
-                                <w:insideH w:val="single" w:sz="4" w:space="0" w:color="E5E5E7"/>
-                                <w:insideV w:val="single" w:sz="4" w:space="0" w:color="E5E5E7"/>
-                              </w:tblBorders>
                               <w:tblLook w:val="0600" w:firstRow="0" w:lastRow="0" w:firstColumn="0" w:lastColumn="0" w:noHBand="1" w:noVBand="1"/>
                             </w:tblPr>
                             <w:tblGrid>
-                              <w:gridCol w:w="4714"/>
-                              <w:gridCol w:w="963"/>
+                              <w:gridCol w:w="4722"/>
+                              <w:gridCol w:w="965"/>
                             </w:tblGrid>
                             <w:tr>
                               <w:trPr>
@@ -2925,19 +2907,11 @@
                       <w:tblPr>
                         <w:tblStyle w:val="TableGrid"/>
                         <w:tblW w:w="4987" w:type="pct"/>
-                        <w:tblBorders>
-                          <w:top w:val="single" w:sz="4" w:space="0" w:color="E5E5E7"/>
-                          <w:left w:val="single" w:sz="4" w:space="0" w:color="E5E5E7"/>
-                          <w:bottom w:val="single" w:sz="4" w:space="0" w:color="E5E5E7"/>
-                          <w:right w:val="single" w:sz="4" w:space="0" w:color="E5E5E7"/>
-                          <w:insideH w:val="single" w:sz="4" w:space="0" w:color="E5E5E7"/>
-                          <w:insideV w:val="single" w:sz="4" w:space="0" w:color="E5E5E7"/>
-                        </w:tblBorders>
                         <w:tblLook w:val="0600" w:firstRow="0" w:lastRow="0" w:firstColumn="0" w:lastColumn="0" w:noHBand="1" w:noVBand="1"/>
                       </w:tblPr>
                       <w:tblGrid>
-                        <w:gridCol w:w="4714"/>
-                        <w:gridCol w:w="963"/>
+                        <w:gridCol w:w="4722"/>
+                        <w:gridCol w:w="965"/>
                       </w:tblGrid>
                       <w:tr>
                         <w:trPr>
@@ -3292,19 +3266,11 @@
                             <w:tblPr>
                               <w:tblStyle w:val="TableGrid"/>
                               <w:tblW w:w="5000" w:type="pct"/>
-                              <w:tblBorders>
-                                <w:top w:val="single" w:sz="4" w:space="0" w:color="E5E5E7"/>
-                                <w:left w:val="single" w:sz="4" w:space="0" w:color="E5E5E7"/>
-                                <w:bottom w:val="single" w:sz="4" w:space="0" w:color="E5E5E7"/>
-                                <w:right w:val="single" w:sz="4" w:space="0" w:color="E5E5E7"/>
-                                <w:insideH w:val="single" w:sz="4" w:space="0" w:color="E5E5E7"/>
-                                <w:insideV w:val="single" w:sz="4" w:space="0" w:color="E5E5E7"/>
-                              </w:tblBorders>
                               <w:tblLook w:val="04A0" w:firstRow="1" w:lastRow="0" w:firstColumn="1" w:lastColumn="0" w:noHBand="0" w:noVBand="1"/>
                             </w:tblPr>
                             <w:tblGrid>
-                              <w:gridCol w:w="4895"/>
-                              <w:gridCol w:w="782"/>
+                              <w:gridCol w:w="4903"/>
+                              <w:gridCol w:w="784"/>
                             </w:tblGrid>
                             <w:tr>
                               <w:trPr>
@@ -3342,19 +3308,7 @@
                                       <w:sz w:val="18"/>
                                       <w:szCs w:val="18"/>
                                     </w:rPr>
-                                    <w:t>Identical Formatted T</w:t>
-                                  </w:r>
-                                  <w:bookmarkStart w:id="0" w:name="_GoBack"/>
-                                  <w:bookmarkEnd w:id="0"/>
-                                  <w:r>
-                                    <w:rPr>
-                                      <w:rFonts w:ascii="Source Sans Pro Semibold" w:hAnsi="Source Sans Pro Semibold"/>
-                                      <w:b/>
-                                      <w:color w:val="000000" w:themeColor="text1"/>
-                                      <w:sz w:val="18"/>
-                                      <w:szCs w:val="18"/>
-                                    </w:rPr>
-                                    <w:t>ext Document (ALTOXML, HOCR, JSON)</w:t>
+                                    <w:t>Identical Formatted Text Document (ALTOXML, HOCR, JSON)</w:t>
                                   </w:r>
                                 </w:p>
                               </w:tc>
@@ -3535,19 +3489,11 @@
                       <w:tblPr>
                         <w:tblStyle w:val="TableGrid"/>
                         <w:tblW w:w="5000" w:type="pct"/>
-                        <w:tblBorders>
-                          <w:top w:val="single" w:sz="4" w:space="0" w:color="E5E5E7"/>
-                          <w:left w:val="single" w:sz="4" w:space="0" w:color="E5E5E7"/>
-                          <w:bottom w:val="single" w:sz="4" w:space="0" w:color="E5E5E7"/>
-                          <w:right w:val="single" w:sz="4" w:space="0" w:color="E5E5E7"/>
-                          <w:insideH w:val="single" w:sz="4" w:space="0" w:color="E5E5E7"/>
-                          <w:insideV w:val="single" w:sz="4" w:space="0" w:color="E5E5E7"/>
-                        </w:tblBorders>
                         <w:tblLook w:val="04A0" w:firstRow="1" w:lastRow="0" w:firstColumn="1" w:lastColumn="0" w:noHBand="0" w:noVBand="1"/>
                       </w:tblPr>
                       <w:tblGrid>
-                        <w:gridCol w:w="4895"/>
-                        <w:gridCol w:w="782"/>
+                        <w:gridCol w:w="4903"/>
+                        <w:gridCol w:w="784"/>
                       </w:tblGrid>
                       <w:tr>
                         <w:trPr>
@@ -3585,19 +3531,7 @@
                                 <w:sz w:val="18"/>
                                 <w:szCs w:val="18"/>
                               </w:rPr>
-                              <w:t>Identical Formatted T</w:t>
-                            </w:r>
-                            <w:bookmarkStart w:id="1" w:name="_GoBack"/>
-                            <w:bookmarkEnd w:id="1"/>
-                            <w:r>
-                              <w:rPr>
-                                <w:rFonts w:ascii="Source Sans Pro Semibold" w:hAnsi="Source Sans Pro Semibold"/>
-                                <w:b/>
-                                <w:color w:val="000000" w:themeColor="text1"/>
-                                <w:sz w:val="18"/>
-                                <w:szCs w:val="18"/>
-                              </w:rPr>
-                              <w:t>ext Document (ALTOXML, HOCR, JSON)</w:t>
+                              <w:t>Identical Formatted Text Document (ALTOXML, HOCR, JSON)</w:t>
                             </w:r>
                           </w:p>
                         </w:tc>
@@ -15646,6 +15580,7 @@
   <w:style w:type="character" w:default="1" w:styleId="DefaultParagraphFont">
     <w:name w:val="Default Paragraph Font"/>
     <w:uiPriority w:val="1"/>
+    <w:semiHidden/>
     <w:unhideWhenUsed/>
   </w:style>
   <w:style w:type="table" w:default="1" w:styleId="TableNormal">
@@ -16126,7 +16061,7 @@
 </file>
 
 <file path=customXml/itemProps1.xml><?xml version="1.0" encoding="utf-8"?>
-<ds:datastoreItem xmlns:ds="http://schemas.openxmlformats.org/officeDocument/2006/customXml" ds:itemID="{F936CB56-DD78-44F9-AC8B-8877EBF938E0}">
+<ds:datastoreItem xmlns:ds="http://schemas.openxmlformats.org/officeDocument/2006/customXml" ds:itemID="{E3842A69-934E-4689-8F77-232339611C8B}">
   <ds:schemaRefs>
     <ds:schemaRef ds:uri="http://schemas.openxmlformats.org/officeDocument/2006/bibliography"/>
   </ds:schemaRefs>

</xml_diff>